<commit_message>
Internal documentation WordInitializator Class
</commit_message>
<xml_diff>
--- a/Hangman-2/HangmanDocumentation.docx
+++ b/Hangman-2/HangmanDocumentation.docx
@@ -124,8 +124,46 @@
     </w:p>
     <w:p>
       <w:pPr>
+        <w:numPr>
+          <w:ilvl w:val="1"/>
+          <w:numId w:val="10"/>
+        </w:numPr>
+        <w:ind w:left="568" w:hanging="284"/>
+      </w:pPr>
+      <w:r>
+        <w:t xml:space="preserve">Extract method </w:t>
+      </w:r>
+      <w:proofErr w:type="spellStart"/>
+      <w:r>
+        <w:t>GetPlayerName</w:t>
+      </w:r>
+      <w:proofErr w:type="spellEnd"/>
+      <w:r>
+        <w:t xml:space="preserve"> from the method </w:t>
+      </w:r>
+      <w:proofErr w:type="spellStart"/>
+      <w:r>
+        <w:t>GetHighScoreEntry</w:t>
+      </w:r>
+      <w:proofErr w:type="spellEnd"/>
+      <w:r>
+        <w:t xml:space="preserve"> from the </w:t>
+      </w:r>
+      <w:proofErr w:type="spellStart"/>
+      <w:r>
+        <w:t>WordInitialzator</w:t>
+      </w:r>
+      <w:proofErr w:type="spellEnd"/>
+      <w:r>
+        <w:t xml:space="preserve"> class</w:t>
+      </w:r>
+    </w:p>
+    <w:p>
+      <w:pPr>
         <w:ind w:left="568"/>
       </w:pPr>
+      <w:bookmarkStart w:id="0" w:name="_GoBack"/>
+      <w:bookmarkEnd w:id="0"/>
     </w:p>
     <w:p>
       <w:pPr>
@@ -795,8 +833,6 @@
         </w:rPr>
         <w:t>HIGH-SCORE-NUMBER=5;</w:t>
       </w:r>
-      <w:bookmarkStart w:id="0" w:name="_GoBack"/>
-      <w:bookmarkEnd w:id="0"/>
     </w:p>
     <w:p>
       <w:pPr>
@@ -853,6 +889,7 @@
         </w:numPr>
       </w:pPr>
       <w:r>
+        <w:lastRenderedPageBreak/>
         <w:t>Introduced classes: (example ScoreBoard and moved all related functionality in it).</w:t>
       </w:r>
       <w:r>
@@ -888,7 +925,6 @@
         </w:numPr>
       </w:pPr>
       <w:r>
-        <w:lastRenderedPageBreak/>
         <w:t xml:space="preserve">Move there method </w:t>
       </w:r>
       <w:proofErr w:type="spellStart"/>
@@ -1144,14 +1180,27 @@
           <w:r>
             <w:t xml:space="preserve"> of </w:t>
           </w:r>
-          <w:fldSimple w:instr=" NUMPAGES ">
-            <w:r>
-              <w:rPr>
-                <w:noProof/>
-              </w:rPr>
-              <w:t>2</w:t>
-            </w:r>
-          </w:fldSimple>
+          <w:r>
+            <w:fldChar w:fldCharType="begin"/>
+          </w:r>
+          <w:r>
+            <w:instrText xml:space="preserve"> NUMPAGES </w:instrText>
+          </w:r>
+          <w:r>
+            <w:fldChar w:fldCharType="separate"/>
+          </w:r>
+          <w:r>
+            <w:rPr>
+              <w:noProof/>
+            </w:rPr>
+            <w:t>2</w:t>
+          </w:r>
+          <w:r>
+            <w:rPr>
+              <w:noProof/>
+            </w:rPr>
+            <w:fldChar w:fldCharType="end"/>
+          </w:r>
         </w:p>
       </w:tc>
       <w:tc>
@@ -4423,7 +4472,7 @@
   <a:extraClrSchemeLst/>
   <a:extLst>
     <a:ext uri="{05A4C25C-085E-4340-85A3-A5531E510DB2}">
-      <thm15:themeFamily xmlns="" xmlns:thm15="http://schemas.microsoft.com/office/thememl/2012/main" name="Office Theme" id="{62F939B6-93AF-4DB8-9C6B-D6C7DFDC589F}" vid="{4A3C46E8-61CC-4603-A589-7422A47A8E4A}"/>
+      <thm15:themeFamily xmlns:thm15="http://schemas.microsoft.com/office/thememl/2012/main" xmlns="" name="Office Theme" id="{62F939B6-93AF-4DB8-9C6B-D6C7DFDC589F}" vid="{4A3C46E8-61CC-4603-A589-7422A47A8E4A}"/>
     </a:ext>
   </a:extLst>
 </a:theme>

</xml_diff>